<commit_message>
some change added (modify mamma doc)
</commit_message>
<xml_diff>
--- a/pm/Ma2.docx
+++ b/pm/Ma2.docx
@@ -25,9 +25,12 @@
           <w:sz w:val="31"/>
           <w:lang w:val="it-IT"/>
         </w:rPr>
-        <w:t>Bilancio iniziale delle competenze 202</w:t>
-      </w:r>
-      <w:r>
+        <w:t>Bilancio iniziale delle competenze 2022/23</w:t>
+      </w:r>
+    </w:p>
+    <w:p>
+      <w:pPr>
+        <w:spacing w:line="360" w:lineRule="auto"/>
         <w:rPr>
           <w:rFonts w:ascii="Times New Roman" w:hAnsi="Times New Roman" w:cs="Times New Roman"/>
           <w:b/>
@@ -37,32 +40,7 @@
           <w:sz w:val="31"/>
           <w:lang w:val="it-IT"/>
         </w:rPr>
-        <w:t>2</w:t>
-      </w:r>
-      <w:r>
-        <w:rPr>
-          <w:rFonts w:ascii="Times New Roman" w:hAnsi="Times New Roman" w:cs="Times New Roman"/>
-          <w:b/>
-          <w:color w:val="000000"/>
-          <w:spacing w:val="-6"/>
-          <w:w w:val="105"/>
-          <w:sz w:val="31"/>
-          <w:lang w:val="it-IT"/>
-        </w:rPr>
-        <w:t>/2</w:t>
-      </w:r>
-      <w:r>
-        <w:rPr>
-          <w:rFonts w:ascii="Times New Roman" w:hAnsi="Times New Roman" w:cs="Times New Roman"/>
-          <w:b/>
-          <w:color w:val="000000"/>
-          <w:spacing w:val="-6"/>
-          <w:w w:val="105"/>
-          <w:sz w:val="31"/>
-          <w:lang w:val="it-IT"/>
-        </w:rPr>
-        <w:t>3</w:t>
-      </w:r>
+      </w:pPr>
     </w:p>
     <w:p>
       <w:pPr>
@@ -70,20 +48,6 @@
         <w:rPr>
           <w:rFonts w:ascii="Times New Roman" w:hAnsi="Times New Roman" w:cs="Times New Roman"/>
           <w:b/>
-          <w:color w:val="000000"/>
-          <w:spacing w:val="-6"/>
-          <w:w w:val="105"/>
-          <w:sz w:val="31"/>
-          <w:lang w:val="it-IT"/>
-        </w:rPr>
-      </w:pPr>
-    </w:p>
-    <w:p>
-      <w:pPr>
-        <w:spacing w:line="360" w:lineRule="auto"/>
-        <w:rPr>
-          <w:rFonts w:ascii="Times New Roman" w:hAnsi="Times New Roman" w:cs="Times New Roman"/>
-          <w:b/>
           <w:bCs/>
           <w:lang w:val="it-IT"/>
         </w:rPr>
@@ -113,16 +77,7 @@
           <w:bCs/>
           <w:lang w:val="it-IT"/>
         </w:rPr>
-        <w:t>AREA DELLE COMPETENZE RELATIVE ALL'INSEGNAMENTO(Didattica</w:t>
-      </w:r>
-      <w:r>
-        <w:rPr>
-          <w:rFonts w:ascii="Times New Roman" w:hAnsi="Times New Roman" w:cs="Times New Roman"/>
-          <w:b/>
-          <w:bCs/>
-          <w:lang w:val="it-IT"/>
-        </w:rPr>
-        <w:t>)</w:t>
+        <w:t>AREA DELLE COMPETENZE RELATIVE ALL'INSEGNAMENTO(Didattica)</w:t>
       </w:r>
     </w:p>
     <w:p>
@@ -456,7 +411,47 @@
           <w:sz w:val="23"/>
           <w:lang w:val="it-IT"/>
         </w:rPr>
-        <w:t>che svolgo quotidianamente con i miei alunni mi permette di acquisire conoscenze e abilità, utilizzando strumenti metodologici, che arricchiscono le competenze attraverso il singolo processo cognitivo. La strada per lo sviluppo evolutivo dell’alunno, si rivela praticabile, solo se avviene in una situazione di comune convinzione e nasce da una esatta e chiara identificazione delle sue difficoltà, dei suoi bisogni, delle sue potenzialità. Nel percorso formativo, per gli alunni con bisogni educativi speciali (BES) la progettazione e l’elaborazione del PEI risulta essere un punto di partenza per strutturare le varie situazioni di apprendimento. È importante preparare un progetto che consideri l’alunno nella sua totalità, nel quale siano coinvolti: La famiglia; La Scuola; Gli operatori ASL; Questo lavoro d’equipe definisce la situazione dell’alunno nella sua complessità e stabilisce il percorso più efficace per l’alunno. Nella compilazione del PEI faccio in modo che gli obiettivi da raggiungere siano simili a quelli della classe, semplificandoli attraverso i contenuti, con attività simili a quelle dei compagni.</w:t>
+        <w:t>che svolgo quotidianamente con i miei alunni mi permette di acquisire conoscenze e abilità, utilizzando strumenti metodologici, che arricchiscono le competenze attraverso il singolo processo cognitivo. La strada per lo sviluppo evolutivo dell’alunno, si rivela praticabile, solo se avviene in una situazione di comune convinzione e nasce da una esatta e chiara identificazione delle sue difficoltà, dei suoi bisogni, delle sue potenzialità. Nel percorso formativo, per gli alunni con bisogni educativi speciali (BES) la progettazione e l’elaborazione del PEI risulta essere un punto di partenza per strutturare le varie situazioni di apprendimento. È importante preparare un progetto che consideri l’alunno nella sua totalità, nel quale siano coinvolti: La famiglia; La Scuola; Gli operatori ASL</w:t>
+      </w:r>
+      <w:r>
+        <w:rPr>
+          <w:rFonts w:ascii="Times New Roman" w:hAnsi="Times New Roman" w:cs="Times New Roman"/>
+          <w:color w:val="000000"/>
+          <w:spacing w:val="2"/>
+          <w:sz w:val="23"/>
+          <w:lang w:val="it-IT"/>
+        </w:rPr>
+        <w:t>.</w:t>
+      </w:r>
+      <w:r>
+        <w:rPr>
+          <w:rFonts w:ascii="Times New Roman" w:hAnsi="Times New Roman" w:cs="Times New Roman"/>
+          <w:color w:val="000000"/>
+          <w:spacing w:val="2"/>
+          <w:sz w:val="23"/>
+          <w:lang w:val="it-IT"/>
+        </w:rPr>
+        <w:t xml:space="preserve"> Questo lavoro d’equipe definisce la situazione dell’alunno nella sua complessità e stabilisce il percorso più efficace per l</w:t>
+      </w:r>
+      <w:r>
+        <w:rPr>
+          <w:rFonts w:ascii="Times New Roman" w:hAnsi="Times New Roman" w:cs="Times New Roman"/>
+          <w:color w:val="000000"/>
+          <w:spacing w:val="2"/>
+          <w:sz w:val="23"/>
+          <w:lang w:val="it-IT"/>
+        </w:rPr>
+        <w:t>o studente</w:t>
+      </w:r>
+      <w:r>
+        <w:rPr>
+          <w:rFonts w:ascii="Times New Roman" w:hAnsi="Times New Roman" w:cs="Times New Roman"/>
+          <w:color w:val="000000"/>
+          <w:spacing w:val="2"/>
+          <w:sz w:val="23"/>
+          <w:lang w:val="it-IT"/>
+        </w:rPr>
+        <w:t>. Nella compilazione del PEI faccio in modo che gli obiettivi da raggiungere siano simili a quelli della classe, semplificandoli attraverso i contenuti, con attività simili a quelle dei compagni.</w:t>
       </w:r>
       <w:r>
         <w:rPr>
@@ -714,6 +709,16 @@
           <w:spacing w:val="3"/>
           <w:lang w:val="it-IT"/>
         </w:rPr>
+        <w:t>L’</w:t>
+      </w:r>
+      <w:r>
+        <w:rPr>
+          <w:rFonts w:ascii="Times New Roman" w:hAnsi="Times New Roman" w:cs="Times New Roman"/>
+          <w:b/>
+          <w:color w:val="000000"/>
+          <w:spacing w:val="3"/>
+          <w:lang w:val="it-IT"/>
+        </w:rPr>
         <w:t>Ambito: coinvolgere gli allievi nel processo di apprendimento</w:t>
       </w:r>
     </w:p>
@@ -999,7 +1004,6 @@
         <w:lastRenderedPageBreak/>
         <w:t xml:space="preserve">rendere l’insegnamento più ricco e flessibile. Quando posso utilizzo gli strumenti tecnologici, come ad esempio la LIM, il computer, il tablet </w:t>
       </w:r>
-      <w:proofErr w:type="gramStart"/>
       <w:r>
         <w:rPr>
           <w:rFonts w:ascii="Times New Roman" w:hAnsi="Times New Roman" w:cs="Times New Roman"/>
@@ -1007,9 +1011,8 @@
           <w:spacing w:val="7"/>
           <w:lang w:val="it-IT"/>
         </w:rPr>
-        <w:t>etc..</w:t>
-      </w:r>
-      <w:proofErr w:type="gramEnd"/>
+        <w:t>etc.</w:t>
+      </w:r>
     </w:p>
     <w:p>
       <w:pPr>
@@ -1299,7 +1302,6 @@
         </w:rPr>
         <w:t xml:space="preserve">sul tema </w:t>
       </w:r>
-      <w:proofErr w:type="spellStart"/>
       <w:r>
         <w:rPr>
           <w:rFonts w:ascii="Times New Roman" w:hAnsi="Times New Roman" w:cs="Times New Roman"/>
@@ -1309,9 +1311,8 @@
           <w:sz w:val="19"/>
           <w:lang w:val="it-IT"/>
         </w:rPr>
-        <w:t>dell</w:t>
-      </w:r>
-      <w:proofErr w:type="spellEnd"/>
+        <w:t>della</w:t>
+      </w:r>
       <w:r>
         <w:rPr>
           <w:rFonts w:ascii="Times New Roman" w:hAnsi="Times New Roman" w:cs="Times New Roman"/>
@@ -1434,9 +1435,8 @@
           <w:spacing w:val="2"/>
           <w:lang w:val="it-IT"/>
         </w:rPr>
-        <w:t xml:space="preserve">Un buon progetto educativo. Per essere considerato tale ha come presupposto necessario e indispensabile la collaborazione di </w:t>
-      </w:r>
-      <w:proofErr w:type="gramStart"/>
+        <w:t>Un buon progetto educativo</w:t>
+      </w:r>
       <w:r>
         <w:rPr>
           <w:rFonts w:ascii="Times New Roman" w:hAnsi="Times New Roman" w:cs="Times New Roman"/>
@@ -1446,9 +1446,8 @@
           <w:spacing w:val="2"/>
           <w:lang w:val="it-IT"/>
         </w:rPr>
-        <w:t>tutto il team docente</w:t>
-      </w:r>
-      <w:proofErr w:type="gramEnd"/>
+        <w:t>, p</w:t>
+      </w:r>
       <w:r>
         <w:rPr>
           <w:rFonts w:ascii="Times New Roman" w:hAnsi="Times New Roman" w:cs="Times New Roman"/>
@@ -1458,9 +1457,52 @@
           <w:spacing w:val="2"/>
           <w:lang w:val="it-IT"/>
         </w:rPr>
+        <w:t>er essere considerato tale</w:t>
+      </w:r>
+      <w:r>
+        <w:rPr>
+          <w:rFonts w:ascii="Times New Roman" w:hAnsi="Times New Roman" w:cs="Times New Roman"/>
+          <w:bCs/>
+          <w:iCs/>
+          <w:color w:val="0A090D"/>
+          <w:spacing w:val="2"/>
+          <w:lang w:val="it-IT"/>
+        </w:rPr>
+        <w:t>,</w:t>
+      </w:r>
+      <w:r>
+        <w:rPr>
+          <w:rFonts w:ascii="Times New Roman" w:hAnsi="Times New Roman" w:cs="Times New Roman"/>
+          <w:bCs/>
+          <w:iCs/>
+          <w:color w:val="0A090D"/>
+          <w:spacing w:val="2"/>
+          <w:lang w:val="it-IT"/>
+        </w:rPr>
+        <w:t xml:space="preserve"> ha come presupposto necessario e indispensabile la collaborazione di </w:t>
+      </w:r>
+      <w:r>
+        <w:rPr>
+          <w:rFonts w:ascii="Times New Roman" w:hAnsi="Times New Roman" w:cs="Times New Roman"/>
+          <w:bCs/>
+          <w:iCs/>
+          <w:color w:val="0A090D"/>
+          <w:spacing w:val="2"/>
+          <w:lang w:val="it-IT"/>
+        </w:rPr>
+        <w:t>tutto il gruppo docente,</w:t>
+      </w:r>
+      <w:r>
+        <w:rPr>
+          <w:rFonts w:ascii="Times New Roman" w:hAnsi="Times New Roman" w:cs="Times New Roman"/>
+          <w:bCs/>
+          <w:iCs/>
+          <w:color w:val="0A090D"/>
+          <w:spacing w:val="2"/>
+          <w:lang w:val="it-IT"/>
+        </w:rPr>
         <w:t xml:space="preserve"> costruendo un lavoro sinergico tra i colleghi. Si possono programmare attività educative e didattiche, scegliere metodi e materiali e stabilire i tempi più adeguati alle esigenze degli alunni del gruppo classe e dell’alunno diversamente abile. </w:t>
       </w:r>
-      <w:proofErr w:type="gramStart"/>
       <w:r>
         <w:rPr>
           <w:rFonts w:ascii="Times New Roman" w:hAnsi="Times New Roman" w:cs="Times New Roman"/>
@@ -1470,9 +1512,8 @@
           <w:spacing w:val="2"/>
           <w:lang w:val="it-IT"/>
         </w:rPr>
-        <w:t>Il team docente</w:t>
-      </w:r>
-      <w:proofErr w:type="gramEnd"/>
+        <w:t>Il gruppo docente</w:t>
+      </w:r>
       <w:r>
         <w:rPr>
           <w:rFonts w:ascii="Times New Roman" w:hAnsi="Times New Roman" w:cs="Times New Roman"/>
@@ -1482,7 +1523,29 @@
           <w:spacing w:val="2"/>
           <w:lang w:val="it-IT"/>
         </w:rPr>
-        <w:t>, per il mio modo di pensare, deve essere inteso come un gruppo di lavoro duttile e dinamico, in grado di interagire e di raggiungere un equilibrio sincronico e capace di rispondere a tutti gli stili di apprendimento. Come insegnante di sostegno ritengo fondamentale un lavoro di questo tipo, perché la collaborazione fra i colleghi permette di creare strategie mirate al recupero di particolari categorie di alunni è di primaria importanza, che si comprenda fino in fondo, che il docente di sostegno è un valido contributo alla classe e non solo per il caso singolo, perché solo in questo modo si possono raggiungere dei validi obiettivi nel processo formativo degli alunni.</w:t>
+        <w:t>, per il mio modo di pensare, deve essere inteso come un gruppo di lavoro duttile e dinamico, in grado di interagire e di raggiungere un equilibrio sincronico e capace di rispondere a tutti gli stili di apprendimento. Come insegnante di sostegno ritengo fondamentale un lavoro di questo tipo, perché la collaborazione fra i colleghi permette di creare strategie mirate al recupero di particolari categorie di alunni</w:t>
+      </w:r>
+      <w:r>
+        <w:rPr>
+          <w:rFonts w:ascii="Times New Roman" w:hAnsi="Times New Roman" w:cs="Times New Roman"/>
+          <w:bCs/>
+          <w:iCs/>
+          <w:color w:val="0A090D"/>
+          <w:spacing w:val="2"/>
+          <w:lang w:val="it-IT"/>
+        </w:rPr>
+        <w:t xml:space="preserve">. È </w:t>
+      </w:r>
+      <w:r>
+        <w:rPr>
+          <w:rFonts w:ascii="Times New Roman" w:hAnsi="Times New Roman" w:cs="Times New Roman"/>
+          <w:bCs/>
+          <w:iCs/>
+          <w:color w:val="0A090D"/>
+          <w:spacing w:val="2"/>
+          <w:lang w:val="it-IT"/>
+        </w:rPr>
+        <w:t>di primaria importanza, che si comprenda fino in fondo, che il docente di sostegno è un valido contributo alla classe e non solo per il caso singolo, perché solo in questo modo si possono raggiungere dei validi obiettivi nel processo formativo degli alunni.</w:t>
       </w:r>
     </w:p>
     <w:p>
@@ -1530,7 +1593,6 @@
         </w:rPr>
         <w:t xml:space="preserve">(SOSTEGNO) curare i rapporti con le equipe multidisciplinari ed i servizi </w:t>
       </w:r>
-      <w:proofErr w:type="gramStart"/>
       <w:r>
         <w:rPr>
           <w:rFonts w:ascii="Times New Roman" w:hAnsi="Times New Roman" w:cs="Times New Roman"/>
@@ -1539,9 +1601,8 @@
           <w:spacing w:val="5"/>
           <w:lang w:val="it-IT"/>
         </w:rPr>
-        <w:t>specialistici</w:t>
-      </w:r>
-      <w:proofErr w:type="gramEnd"/>
+        <w:t>specialistici.</w:t>
+      </w:r>
       <w:r>
         <w:rPr>
           <w:rFonts w:ascii="Times New Roman" w:hAnsi="Times New Roman" w:cs="Times New Roman"/>
@@ -1596,9 +1657,8 @@
           <w:spacing w:val="2"/>
           <w:lang w:val="it-IT"/>
         </w:rPr>
-        <w:t xml:space="preserve">allievi e alle loro </w:t>
-      </w:r>
-      <w:proofErr w:type="spellStart"/>
+        <w:t>allievi e alle loro f</w:t>
+      </w:r>
       <w:r>
         <w:rPr>
           <w:rFonts w:ascii="Times New Roman" w:hAnsi="Times New Roman" w:cs="Times New Roman"/>
@@ -1608,9 +1668,8 @@
           <w:spacing w:val="2"/>
           <w:lang w:val="it-IT"/>
         </w:rPr>
-        <w:t>frinighe</w:t>
-      </w:r>
-      <w:proofErr w:type="spellEnd"/>
+        <w:t>amiglie</w:t>
+      </w:r>
       <w:r>
         <w:rPr>
           <w:rFonts w:ascii="Times New Roman" w:hAnsi="Times New Roman" w:cs="Times New Roman"/>
@@ -2014,7 +2073,6 @@
           <w:i/>
           <w:color w:val="000000"/>
           <w:sz w:val="23"/>
-          <w:u w:val="single"/>
           <w:lang w:val="it-IT"/>
         </w:rPr>
         <w:t>aff</w:t>
@@ -2025,7 +2083,6 @@
           <w:i/>
           <w:color w:val="000000"/>
           <w:sz w:val="23"/>
-          <w:u w:val="single"/>
           <w:lang w:val="it-IT"/>
         </w:rPr>
         <w:t>rontare</w:t>
@@ -2038,28 +2095,7 @@
           <w:sz w:val="23"/>
           <w:lang w:val="it-IT"/>
         </w:rPr>
-        <w:t xml:space="preserve"> i problemi</w:t>
-      </w:r>
-      <w:r>
-        <w:rPr>
-          <w:rFonts w:ascii="Times New Roman" w:hAnsi="Times New Roman" w:cs="Times New Roman"/>
-          <w:i/>
-          <w:color w:val="000000"/>
-          <w:sz w:val="23"/>
-          <w:vertAlign w:val="subscript"/>
-          <w:lang w:val="it-IT"/>
-        </w:rPr>
-        <w:t>;</w:t>
-      </w:r>
-      <w:r>
-        <w:rPr>
-          <w:rFonts w:ascii="Times New Roman" w:hAnsi="Times New Roman" w:cs="Times New Roman"/>
-          <w:i/>
-          <w:color w:val="000000"/>
-          <w:sz w:val="23"/>
-          <w:lang w:val="it-IT"/>
-        </w:rPr>
-        <w:t xml:space="preserve"> e i criteri che fondano le tue modalità di </w:t>
+        <w:t xml:space="preserve"> i problemi e i criteri che fondano le tue modalità di </w:t>
       </w:r>
       <w:r>
         <w:rPr>
@@ -2205,7 +2241,21 @@
           <w:lang w:val="it-IT"/>
         </w:rPr>
         <w:lastRenderedPageBreak/>
-        <w:t xml:space="preserve">una prospettiva che vede in futuro una persona adulta autonoma. Ritengo che la famiglia rappresenti un punto di riferimento essenziale per la corretta inclusione scolastica dell’alunno con disabilità, perché è fonte di preziose informazioni credo sia fondamentale possedere una valida competenza interpersonale e comunicativa, per gestire il rapporto che si crea fra l’insegnante di sostegno e la famiglia del bambino, soprattutto quando si presentano i momenti di difficoltà. Durante il mio percorso professionale ritengo di aver realizzato una positiva relazione con i genitori e con tutti gli interlocutori che ruotano attorno all’alunno disabile.  </w:t>
+        <w:t>una prospettiva che vede in futuro una persona adulta autonoma. Ritengo che la famiglia rappresenti un punto di riferimento essenziale per la corretta inclusione scolastica dell’alunno con disabilità, perché è fonte di preziose informazioni</w:t>
+      </w:r>
+      <w:r>
+        <w:rPr>
+          <w:rFonts w:ascii="Times New Roman" w:hAnsi="Times New Roman" w:cs="Times New Roman"/>
+          <w:lang w:val="it-IT"/>
+        </w:rPr>
+        <w:t>. C</w:t>
+      </w:r>
+      <w:r>
+        <w:rPr>
+          <w:rFonts w:ascii="Times New Roman" w:hAnsi="Times New Roman" w:cs="Times New Roman"/>
+          <w:lang w:val="it-IT"/>
+        </w:rPr>
+        <w:t xml:space="preserve">redo sia fondamentale possedere una valida competenza interpersonale e comunicativa, per gestire il rapporto che si crea fra l’insegnante di sostegno e la famiglia del bambino, soprattutto quando si presentano i momenti di difficoltà. Durante il mio percorso professionale ritengo di aver realizzato una positiva relazione con i genitori e con tutti gli interlocutori che ruotano attorno all’alunno disabile.  </w:t>
       </w:r>
     </w:p>
     <w:p>
@@ -2404,9 +2454,8 @@
           <w:spacing w:val="10"/>
           <w:lang w:val="it-IT"/>
         </w:rPr>
-        <w:t xml:space="preserve">Descrivere, eventualmente utilizzando le domande guida, le ragioni della/e scelta/e </w:t>
-      </w:r>
-      <w:proofErr w:type="spellStart"/>
+        <w:t>Descrivere, eventualmente utilizzando le domande guida, le ragioni della/e scelta/e della</w:t>
+      </w:r>
       <w:r>
         <w:rPr>
           <w:rFonts w:ascii="Times New Roman" w:hAnsi="Times New Roman" w:cs="Times New Roman"/>
@@ -2415,9 +2464,8 @@
           <w:spacing w:val="10"/>
           <w:lang w:val="it-IT"/>
         </w:rPr>
-        <w:t>dellaie</w:t>
-      </w:r>
-      <w:proofErr w:type="spellEnd"/>
+        <w:t>/e</w:t>
+      </w:r>
       <w:r>
         <w:rPr>
           <w:rFonts w:ascii="Times New Roman" w:hAnsi="Times New Roman" w:cs="Times New Roman"/>
@@ -2505,15 +2553,6 @@
                       <w:lang w:val="it-IT"/>
                     </w:rPr>
                   </w:pPr>
-                  <w:r>
-                    <w:rPr>
-                      <w:rFonts w:ascii="Times New Roman" w:hAnsi="Times New Roman"/>
-                      <w:color w:val="0A090D"/>
-                      <w:sz w:val="23"/>
-                      <w:lang w:val="it-IT"/>
-                    </w:rPr>
-                    <w:t>7</w:t>
-                  </w:r>
                 </w:p>
               </w:txbxContent>
             </v:textbox>
@@ -2717,7 +2756,29 @@
           <w:spacing w:val="2"/>
           <w:lang w:val="it-IT"/>
         </w:rPr>
-        <w:t>allievi nell'uso delle tecnologie digitali a fini didattici?</w:t>
+        <w:t>allievi nell'uso delle tecnologie digitali a fini</w:t>
+      </w:r>
+      <w:r>
+        <w:rPr>
+          <w:rFonts w:ascii="Times New Roman" w:hAnsi="Times New Roman" w:cs="Times New Roman"/>
+          <w:b/>
+          <w:i/>
+          <w:color w:val="0A090D"/>
+          <w:spacing w:val="2"/>
+          <w:lang w:val="it-IT"/>
+        </w:rPr>
+        <w:t xml:space="preserve"> didattici</w:t>
+      </w:r>
+      <w:r>
+        <w:rPr>
+          <w:rFonts w:ascii="Times New Roman" w:hAnsi="Times New Roman" w:cs="Times New Roman"/>
+          <w:b/>
+          <w:i/>
+          <w:color w:val="0A090D"/>
+          <w:spacing w:val="2"/>
+          <w:lang w:val="it-IT"/>
+        </w:rPr>
+        <w:t>?</w:t>
       </w:r>
     </w:p>
     <w:p>
@@ -2848,7 +2909,126 @@
           <w:lang w:val="it-IT"/>
         </w:rPr>
         <w:br/>
-        <w:t xml:space="preserve">Il coinvolgimento delle tecnologie, quali LIM o tablet, diviene indispensabile per ottenere un successo formativo e buoni risultati in termini di apprendimento, ma anche sul piano dei rapporti interpersonali della fiducia e dell’autostima. </w:t>
+      </w:r>
+      <w:r>
+        <w:rPr>
+          <w:rFonts w:ascii="Times New Roman" w:hAnsi="Times New Roman" w:cs="Times New Roman"/>
+          <w:color w:val="0A090D"/>
+          <w:spacing w:val="-1"/>
+          <w:sz w:val="23"/>
+          <w:lang w:val="it-IT"/>
+        </w:rPr>
+        <w:t xml:space="preserve">Per ottenere un successo formativo, con l’alunno disabile, l’utilizzo </w:t>
+      </w:r>
+      <w:r>
+        <w:rPr>
+          <w:rFonts w:ascii="Times New Roman" w:hAnsi="Times New Roman" w:cs="Times New Roman"/>
+          <w:color w:val="0A090D"/>
+          <w:spacing w:val="-1"/>
+          <w:sz w:val="23"/>
+          <w:lang w:val="it-IT"/>
+        </w:rPr>
+        <w:t>delle tecnologie, quali LIM o tablet, diviene</w:t>
+      </w:r>
+      <w:r>
+        <w:rPr>
+          <w:rFonts w:ascii="Times New Roman" w:hAnsi="Times New Roman" w:cs="Times New Roman"/>
+          <w:color w:val="0A090D"/>
+          <w:spacing w:val="-1"/>
+          <w:sz w:val="23"/>
+          <w:lang w:val="it-IT"/>
+        </w:rPr>
+        <w:t xml:space="preserve"> mezzo</w:t>
+      </w:r>
+      <w:r>
+        <w:rPr>
+          <w:rFonts w:ascii="Times New Roman" w:hAnsi="Times New Roman" w:cs="Times New Roman"/>
+          <w:color w:val="0A090D"/>
+          <w:spacing w:val="-1"/>
+          <w:sz w:val="23"/>
+          <w:lang w:val="it-IT"/>
+        </w:rPr>
+        <w:t xml:space="preserve"> </w:t>
+      </w:r>
+      <w:r>
+        <w:rPr>
+          <w:rFonts w:ascii="Times New Roman" w:hAnsi="Times New Roman" w:cs="Times New Roman"/>
+          <w:color w:val="0A090D"/>
+          <w:spacing w:val="-1"/>
+          <w:sz w:val="23"/>
+          <w:lang w:val="it-IT"/>
+        </w:rPr>
+        <w:t>di miglioramento</w:t>
+      </w:r>
+      <w:r>
+        <w:rPr>
+          <w:rFonts w:ascii="Times New Roman" w:hAnsi="Times New Roman" w:cs="Times New Roman"/>
+          <w:color w:val="0A090D"/>
+          <w:spacing w:val="-1"/>
+          <w:sz w:val="23"/>
+          <w:lang w:val="it-IT"/>
+        </w:rPr>
+        <w:t xml:space="preserve"> in termini di apprendimento</w:t>
+      </w:r>
+      <w:r>
+        <w:rPr>
+          <w:rFonts w:ascii="Times New Roman" w:hAnsi="Times New Roman" w:cs="Times New Roman"/>
+          <w:color w:val="0A090D"/>
+          <w:spacing w:val="-1"/>
+          <w:sz w:val="23"/>
+          <w:lang w:val="it-IT"/>
+        </w:rPr>
+        <w:t>,</w:t>
+      </w:r>
+      <w:r>
+        <w:rPr>
+          <w:rFonts w:ascii="Times New Roman" w:hAnsi="Times New Roman" w:cs="Times New Roman"/>
+          <w:color w:val="0A090D"/>
+          <w:spacing w:val="-1"/>
+          <w:sz w:val="23"/>
+          <w:lang w:val="it-IT"/>
+        </w:rPr>
+        <w:t xml:space="preserve"> rapporti interpersonali</w:t>
+      </w:r>
+      <w:r>
+        <w:rPr>
+          <w:rFonts w:ascii="Times New Roman" w:hAnsi="Times New Roman" w:cs="Times New Roman"/>
+          <w:color w:val="0A090D"/>
+          <w:spacing w:val="-1"/>
+          <w:sz w:val="23"/>
+          <w:lang w:val="it-IT"/>
+        </w:rPr>
+        <w:t xml:space="preserve">, </w:t>
+      </w:r>
+      <w:r>
+        <w:rPr>
+          <w:rFonts w:ascii="Times New Roman" w:hAnsi="Times New Roman" w:cs="Times New Roman"/>
+          <w:color w:val="0A090D"/>
+          <w:spacing w:val="-1"/>
+          <w:sz w:val="23"/>
+          <w:lang w:val="it-IT"/>
+        </w:rPr>
+        <w:t xml:space="preserve">fiducia </w:t>
+      </w:r>
+      <w:r>
+        <w:rPr>
+          <w:rFonts w:ascii="Times New Roman" w:hAnsi="Times New Roman" w:cs="Times New Roman"/>
+          <w:color w:val="0A090D"/>
+          <w:spacing w:val="-1"/>
+          <w:sz w:val="23"/>
+          <w:lang w:val="it-IT"/>
+        </w:rPr>
+        <w:t xml:space="preserve">ed autostima. </w:t>
+      </w:r>
+      <w:r>
+        <w:rPr>
+          <w:rFonts w:ascii="Times New Roman" w:hAnsi="Times New Roman" w:cs="Times New Roman"/>
+          <w:color w:val="0A090D"/>
+          <w:spacing w:val="-1"/>
+          <w:sz w:val="23"/>
+          <w:lang w:val="it-IT"/>
+        </w:rPr>
+        <w:t xml:space="preserve"> </w:t>
       </w:r>
     </w:p>
     <w:p>
@@ -2883,17 +3063,7 @@
           <w:spacing w:val="2"/>
           <w:lang w:val="it-IT"/>
         </w:rPr>
-        <w:t xml:space="preserve">Ambito: </w:t>
-      </w:r>
-      <w:r>
-        <w:rPr>
-          <w:rFonts w:ascii="Times New Roman" w:hAnsi="Times New Roman" w:cs="Times New Roman"/>
-          <w:b/>
-          <w:color w:val="000000"/>
-          <w:spacing w:val="2"/>
-          <w:lang w:val="it-IT"/>
-        </w:rPr>
-        <w:t>curare la propria formazione continua</w:t>
+        <w:t>Ambito: curare la propria formazione continua</w:t>
       </w:r>
     </w:p>
     <w:p>
@@ -2943,7 +3113,6 @@
         </w:rPr>
         <w:t xml:space="preserve">Ritieni di saper documentare in modo efficace la tua pratica didattica per presentarla ai possibili diversi destinatari (DS, colleghi, genitori, </w:t>
       </w:r>
-      <w:proofErr w:type="spellStart"/>
       <w:r>
         <w:rPr>
           <w:rFonts w:ascii="Times New Roman" w:hAnsi="Times New Roman" w:cs="Times New Roman"/>
@@ -2954,9 +3123,8 @@
           <w:spacing w:val="2"/>
           <w:lang w:val="it-IT"/>
         </w:rPr>
-        <w:t>ecc</w:t>
-      </w:r>
-      <w:proofErr w:type="spellEnd"/>
+        <w:t>ecc.</w:t>
+      </w:r>
       <w:r>
         <w:rPr>
           <w:rFonts w:ascii="Times New Roman" w:hAnsi="Times New Roman" w:cs="Times New Roman"/>
@@ -3116,7 +3284,47 @@
           <w:spacing w:val="2"/>
           <w:lang w:val="it-IT"/>
         </w:rPr>
-        <w:t xml:space="preserve">Lo scopo della formazione continua per noi docenti è quello di approfondire rinnovare e ampliare le proprie conoscenze in modo tale da far fronte alle mansioni con efficienza e competenza educare significa soprattutto formare </w:t>
+        <w:t>Lo scopo della formazione continua per noi docenti è quello di approfondire rinnovare e ampliare le proprie conoscenze in modo tale da far fronte alle mansioni con efficienza e competenz</w:t>
+      </w:r>
+      <w:r>
+        <w:rPr>
+          <w:rFonts w:ascii="Times New Roman" w:hAnsi="Times New Roman" w:cs="Times New Roman"/>
+          <w:bCs/>
+          <w:color w:val="000000"/>
+          <w:spacing w:val="2"/>
+          <w:lang w:val="it-IT"/>
+        </w:rPr>
+        <w:t>a.</w:t>
+      </w:r>
+      <w:r>
+        <w:rPr>
+          <w:rFonts w:ascii="Times New Roman" w:hAnsi="Times New Roman" w:cs="Times New Roman"/>
+          <w:bCs/>
+          <w:color w:val="000000"/>
+          <w:spacing w:val="2"/>
+          <w:lang w:val="it-IT"/>
+        </w:rPr>
+        <w:t xml:space="preserve"> </w:t>
+      </w:r>
+      <w:r>
+        <w:rPr>
+          <w:rFonts w:ascii="Times New Roman" w:hAnsi="Times New Roman" w:cs="Times New Roman"/>
+          <w:bCs/>
+          <w:color w:val="000000"/>
+          <w:spacing w:val="2"/>
+          <w:lang w:val="it-IT"/>
+        </w:rPr>
+        <w:t>E</w:t>
+      </w:r>
+      <w:r>
+        <w:rPr>
+          <w:rFonts w:ascii="Times New Roman" w:hAnsi="Times New Roman" w:cs="Times New Roman"/>
+          <w:bCs/>
+          <w:color w:val="000000"/>
+          <w:spacing w:val="2"/>
+          <w:lang w:val="it-IT"/>
+        </w:rPr>
+        <w:t xml:space="preserve">ducare significa soprattutto formare </w:t>
       </w:r>
       <w:proofErr w:type="gramStart"/>
       <w:r>
@@ -3138,7 +3346,7 @@
           <w:spacing w:val="2"/>
           <w:lang w:val="it-IT"/>
         </w:rPr>
-        <w:t xml:space="preserve"> stessi e mettersi nella condizione di valutare il proprio sapere. In ambito scolastico la preparazione del docente è importante per il raggiungimento degli obiettivi che la scuola si che la scuola si </w:t>
+        <w:t xml:space="preserve"> stessi e mettersi nella condizione di valutare il proprio sapere. In ambito scolastico la preparazione del docente è importante per il raggiungimento degli obiettivi che la scuola si pone. Penso che ogni insegnante, debba possedere una adeguata formazione disciplinare, cioè una ampia conoscenza dei </w:t>
       </w:r>
       <w:r>
         <w:rPr>
@@ -3149,7 +3357,7 @@
           <w:lang w:val="it-IT"/>
         </w:rPr>
         <w:lastRenderedPageBreak/>
-        <w:t xml:space="preserve">pone. Penso che ogni insegnante, debba possedere una adeguata formazione disciplinare, cioè una ampia conoscenza dei contenuti, della disciplina e dei concetti fondamentali del linguaggio e dell’approccio metodologico. L’aggiornamento e la formazione in servizio sono un elemento indispensabile, per avere una scuola e degli insegnanti di qualità. Durante la mia esperienza lavorativa, ho frequentato corsi di formazione e di aggiornamento per arricchire le mie conoscenze. Questi corsi riguardano prevalentemente l’area handicap </w:t>
+        <w:t xml:space="preserve">contenuti, della disciplina e dei concetti fondamentali del linguaggio e dell’approccio metodologico. L’aggiornamento e la formazione in servizio sono un elemento indispensabile, per avere una scuola e degli insegnanti di qualità. Durante la mia esperienza lavorativa, ho frequentato corsi di formazione e di aggiornamento per arricchire le mie conoscenze. Questi corsi riguardano prevalentemente l’area handicap </w:t>
       </w:r>
       <w:r>
         <w:rPr>

</xml_diff>